<commit_message>
upload:use cases 9 to 20S
</commit_message>
<xml_diff>
--- a/UseCases/UC 10 - Creazione Playlist.docx
+++ b/UseCases/UC 10 - Creazione Playlist.docx
@@ -204,7 +204,23 @@
           <w:b/>
           <w:sz w:val="24"/>
         </w:rPr>
-        <w:t>CreazionePlaylist</w:t>
+        <w:t>Creazione</w:t>
+      </w:r>
+      <w:r>
+        <w:rPr>
+          <w:rFonts w:ascii="Arial" w:hAnsi="Arial" w:cs="Arial"/>
+          <w:b/>
+          <w:sz w:val="24"/>
+        </w:rPr>
+        <w:t xml:space="preserve"> </w:t>
+      </w:r>
+      <w:r>
+        <w:rPr>
+          <w:rFonts w:ascii="Arial" w:hAnsi="Arial" w:cs="Arial"/>
+          <w:b/>
+          <w:sz w:val="24"/>
+        </w:rPr>
+        <w:t>Playlist</w:t>
       </w:r>
     </w:p>
     <w:p>
@@ -424,8 +440,6 @@
         </w:rPr>
         <w:t>18</w:t>
       </w:r>
-      <w:bookmarkStart w:id="0" w:name="_GoBack"/>
-      <w:bookmarkEnd w:id="0"/>
       <w:r>
         <w:rPr>
           <w:rFonts w:ascii="Arial" w:hAnsi="Arial" w:cs="Arial"/>
@@ -1608,8 +1622,8 @@
           <w:lang w:val="en-US"/>
         </w:rPr>
       </w:pPr>
-      <w:bookmarkStart w:id="1" w:name="_1._SITUAZIONE_ATTUALE"/>
-      <w:bookmarkEnd w:id="1"/>
+      <w:bookmarkStart w:id="0" w:name="_1._SITUAZIONE_ATTUALE"/>
+      <w:bookmarkEnd w:id="0"/>
       <w:r>
         <w:rPr>
           <w:rFonts w:ascii="Arial" w:hAnsi="Arial" w:cs="Arial"/>
@@ -1646,6 +1660,15 @@
           <w:szCs w:val="23"/>
           <w:lang w:val="en-US"/>
         </w:rPr>
+        <w:t xml:space="preserve"> </w:t>
+      </w:r>
+      <w:r>
+        <w:rPr>
+          <w:rFonts w:ascii="Calibri" w:hAnsi="Calibri" w:cs="Calibri"/>
+          <w:sz w:val="28"/>
+          <w:szCs w:val="23"/>
+          <w:lang w:val="en-US"/>
+        </w:rPr>
         <w:t>Playlist</w:t>
       </w:r>
     </w:p>
@@ -1806,54 +1829,96 @@
           <w:sz w:val="28"/>
           <w:szCs w:val="23"/>
         </w:rPr>
-        <w:t>Il server crea una playlist inizialmente vuota con un titolo generato automaticamente sulla base del numero di playlist già create da tale utente e con un’immagine di copertina di default.</w:t>
+        <w:t xml:space="preserve">Il </w:t>
+      </w:r>
+      <w:r>
+        <w:rPr>
+          <w:rFonts w:cstheme="minorHAnsi"/>
+          <w:sz w:val="28"/>
+          <w:szCs w:val="23"/>
+        </w:rPr>
+        <w:t>sistema</w:t>
+      </w:r>
+      <w:r>
+        <w:rPr>
+          <w:rFonts w:cstheme="minorHAnsi"/>
+          <w:sz w:val="28"/>
+          <w:szCs w:val="23"/>
+        </w:rPr>
+        <w:t xml:space="preserve"> crea una playlist</w:t>
+      </w:r>
+      <w:r>
+        <w:rPr>
+          <w:rFonts w:cstheme="minorHAnsi"/>
+          <w:sz w:val="28"/>
+          <w:szCs w:val="23"/>
+        </w:rPr>
+        <w:t>,</w:t>
+      </w:r>
+      <w:r>
+        <w:rPr>
+          <w:rFonts w:cstheme="minorHAnsi"/>
+          <w:sz w:val="28"/>
+          <w:szCs w:val="23"/>
+        </w:rPr>
+        <w:t xml:space="preserve"> inizialmente </w:t>
+      </w:r>
+      <w:r>
+        <w:rPr>
+          <w:rFonts w:cstheme="minorHAnsi"/>
+          <w:sz w:val="28"/>
+          <w:szCs w:val="23"/>
+        </w:rPr>
+        <w:t>vuota,</w:t>
+      </w:r>
+      <w:r>
+        <w:rPr>
+          <w:rFonts w:cstheme="minorHAnsi"/>
+          <w:sz w:val="28"/>
+          <w:szCs w:val="23"/>
+        </w:rPr>
+        <w:t xml:space="preserve"> con un titolo generato automaticamente sulla base del numero di playlist già create da tale utente</w:t>
+      </w:r>
+      <w:r>
+        <w:rPr>
+          <w:rFonts w:cstheme="minorHAnsi"/>
+          <w:sz w:val="28"/>
+          <w:szCs w:val="23"/>
+        </w:rPr>
+        <w:t xml:space="preserve"> (es. </w:t>
+      </w:r>
+      <w:r>
+        <w:rPr>
+          <w:rFonts w:cstheme="minorHAnsi"/>
+          <w:i/>
+          <w:sz w:val="28"/>
+          <w:szCs w:val="23"/>
+        </w:rPr>
+        <w:t>My Playlist #9</w:t>
+      </w:r>
+      <w:r>
+        <w:rPr>
+          <w:rFonts w:cstheme="minorHAnsi"/>
+          <w:sz w:val="28"/>
+          <w:szCs w:val="23"/>
+        </w:rPr>
+        <w:t>)</w:t>
+      </w:r>
+      <w:r>
+        <w:rPr>
+          <w:rFonts w:cstheme="minorHAnsi"/>
+          <w:sz w:val="28"/>
+          <w:szCs w:val="23"/>
+        </w:rPr>
+        <w:t xml:space="preserve"> e con un’immagine di copertina di default.</w:t>
       </w:r>
     </w:p>
     <w:p>
       <w:pPr>
-        <w:pStyle w:val="Paragrafoelenco"/>
-        <w:numPr>
-          <w:ilvl w:val="0"/>
-          <w:numId w:val="42"/>
-        </w:numPr>
-        <w:rPr>
-          <w:rFonts w:cstheme="minorHAnsi"/>
-          <w:sz w:val="28"/>
-          <w:szCs w:val="23"/>
-        </w:rPr>
-      </w:pPr>
-      <w:r>
-        <w:rPr>
-          <w:rFonts w:cstheme="minorHAnsi"/>
-          <w:sz w:val="28"/>
-          <w:szCs w:val="23"/>
-        </w:rPr>
-        <w:t>Se il creatore è un EDITOR</w:t>
-      </w:r>
-      <w:r>
-        <w:rPr>
-          <w:rFonts w:cstheme="minorHAnsi"/>
-          <w:sz w:val="28"/>
-          <w:szCs w:val="23"/>
-        </w:rPr>
-        <w:t>,</w:t>
-      </w:r>
-      <w:r>
-        <w:rPr>
-          <w:rFonts w:cstheme="minorHAnsi"/>
-          <w:sz w:val="28"/>
-          <w:szCs w:val="23"/>
-        </w:rPr>
-        <w:t xml:space="preserve"> la playlist viene associata nel database all’utente POORIFY.</w:t>
-      </w:r>
-    </w:p>
-    <w:p>
-      <w:pPr>
         <w:rPr>
           <w:rFonts w:ascii="Arial" w:hAnsi="Arial" w:cs="Arial"/>
           <w:b/>
           <w:szCs w:val="23"/>
-          <w:lang w:val="en-US"/>
         </w:rPr>
       </w:pPr>
       <w:r>
@@ -1861,18 +1926,8 @@
           <w:rFonts w:ascii="Arial" w:hAnsi="Arial" w:cs="Arial"/>
           <w:b/>
           <w:szCs w:val="23"/>
-          <w:lang w:val="en-US"/>
-        </w:rPr>
-        <w:t>EXIT</w:t>
-      </w:r>
-      <w:r>
-        <w:rPr>
-          <w:rFonts w:ascii="Arial" w:hAnsi="Arial" w:cs="Arial"/>
-          <w:b/>
-          <w:szCs w:val="23"/>
-          <w:lang w:val="en-US"/>
-        </w:rPr>
-        <w:t xml:space="preserve"> CONDITION:</w:t>
+        </w:rPr>
+        <w:t>EXIT CONDITION:</w:t>
       </w:r>
     </w:p>
     <w:p>
@@ -1894,7 +1949,25 @@
           <w:sz w:val="28"/>
           <w:szCs w:val="23"/>
         </w:rPr>
-        <w:t>La playlist è stata creata e può essere visualizzata dalla homepage.</w:t>
+        <w:t xml:space="preserve">La playlist è stata creata e può essere visualizzata </w:t>
+      </w:r>
+      <w:r>
+        <w:rPr>
+          <w:rFonts w:cstheme="minorHAnsi"/>
+          <w:sz w:val="28"/>
+          <w:szCs w:val="23"/>
+        </w:rPr>
+        <w:t>nella</w:t>
+      </w:r>
+      <w:bookmarkStart w:id="1" w:name="_GoBack"/>
+      <w:bookmarkEnd w:id="1"/>
+      <w:r>
+        <w:rPr>
+          <w:rFonts w:cstheme="minorHAnsi"/>
+          <w:sz w:val="28"/>
+          <w:szCs w:val="23"/>
+        </w:rPr>
+        <w:t xml:space="preserve"> homepage.</w:t>
       </w:r>
     </w:p>
     <w:p>
@@ -7381,7 +7454,7 @@
 </file>
 
 <file path=customXml/itemProps1.xml><?xml version="1.0" encoding="utf-8"?>
-<ds:datastoreItem xmlns:ds="http://schemas.openxmlformats.org/officeDocument/2006/customXml" ds:itemID="{44898A50-C13F-48AA-A4DB-2BF2D0C6B2F9}">
+<ds:datastoreItem xmlns:ds="http://schemas.openxmlformats.org/officeDocument/2006/customXml" ds:itemID="{D77A1240-63FA-4FFA-99CF-9CE525C530C1}">
   <ds:schemaRefs>
     <ds:schemaRef ds:uri="http://schemas.openxmlformats.org/officeDocument/2006/bibliography"/>
   </ds:schemaRefs>

</xml_diff>